<commit_message>
More Documentation and Cleanup
</commit_message>
<xml_diff>
--- a/PG3402 - Reflection -  2038.docx
+++ b/PG3402 - Reflection -  2038.docx
@@ -50,6 +50,34 @@
           <w:lang w:val="en-US"/>
         </w:rPr>
         <w:t>platform.</w:t>
+      </w:r>
+    </w:p>
+    <w:p>
+      <w:pPr>
+        <w:spacing w:line="360" w:lineRule="auto"/>
+        <w:rPr>
+          <w:lang w:val="en-US"/>
+        </w:rPr>
+      </w:pPr>
+      <w:r>
+        <w:rPr>
+          <w:lang w:val="en-US"/>
+        </w:rPr>
+        <w:t xml:space="preserve">Note: For making this project complete authentication with Google is added to the solution. This because if felt more realistic actually signing </w:t>
+      </w:r>
+      <w:proofErr w:type="gramStart"/>
+      <w:r>
+        <w:rPr>
+          <w:lang w:val="en-US"/>
+        </w:rPr>
+        <w:t>in to</w:t>
+      </w:r>
+      <w:proofErr w:type="gramEnd"/>
+      <w:r>
+        <w:rPr>
+          <w:lang w:val="en-US"/>
+        </w:rPr>
+        <w:t xml:space="preserve"> the application and passing the token around, as you would most likely do in a professional scenario. </w:t>
       </w:r>
     </w:p>
     <w:p>
@@ -502,6 +530,7 @@
           <w:bCs/>
           <w:lang w:val="en-US"/>
         </w:rPr>
+        <w:lastRenderedPageBreak/>
         <w:t>Scalability and Reliability</w:t>
       </w:r>
       <w:r>
@@ -532,7 +561,6 @@
           <w:bCs/>
           <w:lang w:val="en-US"/>
         </w:rPr>
-        <w:lastRenderedPageBreak/>
         <w:t>Grafana</w:t>
       </w:r>
       <w:r>
@@ -743,6 +771,7 @@
     <w:p>
       <w:pPr>
         <w:pStyle w:val="Overskrift2"/>
+        <w:spacing w:line="360" w:lineRule="auto"/>
         <w:rPr>
           <w:lang w:val="en-US"/>
         </w:rPr>

</xml_diff>